<commit_message>
[Games] Report 5 minor fixes
</commit_message>
<xml_diff>
--- a/Year 3/Semester 2/Games/Lab_5_report.docx
+++ b/Year 3/Semester 2/Games/Lab_5_report.docx
@@ -1,6 +1,6 @@
 
 <file path=word/document.xml><?xml version="1.0" encoding="utf-8"?>
-<w:document xmlns:wpc="http://schemas.microsoft.com/office/word/2010/wordprocessingCanvas" xmlns:cx="http://schemas.microsoft.com/office/drawing/2014/chartex" xmlns:cx1="http://schemas.microsoft.com/office/drawing/2015/9/8/chartex" xmlns:cx2="http://schemas.microsoft.com/office/drawing/2015/10/21/chartex" xmlns:cx3="http://schemas.microsoft.com/office/drawing/2016/5/9/chartex" xmlns:cx4="http://schemas.microsoft.com/office/drawing/2016/5/10/chartex" xmlns:cx5="http://schemas.microsoft.com/office/drawing/2016/5/11/chartex" xmlns:cx6="http://schemas.microsoft.com/office/drawing/2016/5/12/chartex" xmlns:cx7="http://schemas.microsoft.com/office/drawing/2016/5/13/chartex" xmlns:cx8="http://schemas.microsoft.com/office/drawing/2016/5/14/chartex" xmlns:mc="http://schemas.openxmlformats.org/markup-compatibility/2006" xmlns:aink="http://schemas.microsoft.com/office/drawing/2016/ink" xmlns:am3d="http://schemas.microsoft.com/office/drawing/2017/model3d" xmlns:o="urn:schemas-microsoft-com:office:office" xmlns:r="http://schemas.openxmlformats.org/officeDocument/2006/relationships" xmlns:m="http://schemas.openxmlformats.org/officeDocument/2006/math" xmlns:v="urn:schemas-microsoft-com:vml" xmlns:wp14="http://schemas.microsoft.com/office/word/2010/wordprocessingDrawing" xmlns:wp="http://schemas.openxmlformats.org/drawingml/2006/wordprocessingDrawing" xmlns:w10="urn:schemas-microsoft-com:office:word" xmlns:w="http://schemas.openxmlformats.org/wordprocessingml/2006/main" xmlns:w14="http://schemas.microsoft.com/office/word/2010/wordml" xmlns:w15="http://schemas.microsoft.com/office/word/2012/wordml" xmlns:w16cid="http://schemas.microsoft.com/office/word/2016/wordml/cid" xmlns:w16se="http://schemas.microsoft.com/office/word/2015/wordml/symex" xmlns:wpg="http://schemas.microsoft.com/office/word/2010/wordprocessingGroup" xmlns:wpi="http://schemas.microsoft.com/office/word/2010/wordprocessingInk" xmlns:wne="http://schemas.microsoft.com/office/word/2006/wordml" xmlns:wps="http://schemas.microsoft.com/office/word/2010/wordprocessingShape" mc:Ignorable="w14 w15 w16se w16cid wp14">
+<w:document xmlns:wpc="http://schemas.microsoft.com/office/word/2010/wordprocessingCanvas" xmlns:cx="http://schemas.microsoft.com/office/drawing/2014/chartex" xmlns:mc="http://schemas.openxmlformats.org/markup-compatibility/2006" xmlns:o="urn:schemas-microsoft-com:office:office" xmlns:r="http://schemas.openxmlformats.org/officeDocument/2006/relationships" xmlns:m="http://schemas.openxmlformats.org/officeDocument/2006/math" xmlns:v="urn:schemas-microsoft-com:vml" xmlns:wp14="http://schemas.microsoft.com/office/word/2010/wordprocessingDrawing" xmlns:wp="http://schemas.openxmlformats.org/drawingml/2006/wordprocessingDrawing" xmlns:w10="urn:schemas-microsoft-com:office:word" xmlns:w="http://schemas.openxmlformats.org/wordprocessingml/2006/main" xmlns:w14="http://schemas.microsoft.com/office/word/2010/wordml" xmlns:w15="http://schemas.microsoft.com/office/word/2012/wordml" xmlns:w16se="http://schemas.microsoft.com/office/word/2015/wordml/symex" xmlns:wpg="http://schemas.microsoft.com/office/word/2010/wordprocessingGroup" xmlns:wpi="http://schemas.microsoft.com/office/word/2010/wordprocessingInk" xmlns:wne="http://schemas.microsoft.com/office/word/2006/wordml" xmlns:wps="http://schemas.microsoft.com/office/word/2010/wordprocessingShape" mc:Ignorable="w14 w15 w16se wp14">
   <w:body>
     <w:p>
       <w:pPr>
@@ -519,7 +519,7 @@
           <w:color w:val="000000"/>
           <w:sz w:val="28"/>
           <w:szCs w:val="28"/>
-          <w:lang w:eastAsia="ru-RU"/>
+          <w:lang w:val="uk-UA" w:eastAsia="ru-RU"/>
         </w:rPr>
         <w:t xml:space="preserve"> </w:t>
       </w:r>
@@ -539,7 +539,7 @@
           <w:color w:val="000000"/>
           <w:sz w:val="28"/>
           <w:szCs w:val="28"/>
-          <w:lang w:eastAsia="ru-RU"/>
+          <w:lang w:val="uk-UA" w:eastAsia="ru-RU"/>
         </w:rPr>
         <w:t xml:space="preserve"> </w:t>
       </w:r>
@@ -559,9 +559,9 @@
           <w:color w:val="000000"/>
           <w:sz w:val="28"/>
           <w:szCs w:val="28"/>
-          <w:lang w:eastAsia="ru-RU"/>
-        </w:rPr>
-        <w:t xml:space="preserve">  </w:t>
+          <w:lang w:val="uk-UA" w:eastAsia="ru-RU"/>
+        </w:rPr>
+        <w:t xml:space="preserve">  для </w:t>
       </w:r>
       <w:r>
         <w:rPr>
@@ -569,9 +569,9 @@
           <w:color w:val="000000"/>
           <w:sz w:val="28"/>
           <w:szCs w:val="28"/>
-          <w:lang w:eastAsia="ru-RU"/>
-        </w:rPr>
-        <w:t xml:space="preserve">для </w:t>
+          <w:lang w:val="uk-UA" w:eastAsia="ru-RU"/>
+        </w:rPr>
+        <w:t xml:space="preserve">створення звітів зі статистикою </w:t>
       </w:r>
       <w:r>
         <w:rPr>
@@ -581,7 +581,7 @@
           <w:szCs w:val="28"/>
           <w:lang w:val="uk-UA" w:eastAsia="ru-RU"/>
         </w:rPr>
-        <w:t xml:space="preserve">створення звітів зі статистикою. Навчитися завантажувати дані із бази даних до </w:t>
+        <w:t>з метою вивчення аудиторії гри та інших даних для покращення ігрового процесу та використання накопиченого досвіду у наступних проектах</w:t>
       </w:r>
       <w:r>
         <w:rPr>
@@ -589,49 +589,9 @@
           <w:color w:val="000000"/>
           <w:sz w:val="28"/>
           <w:szCs w:val="28"/>
-          <w:lang w:val="en-US" w:eastAsia="ru-RU"/>
-        </w:rPr>
-        <w:t>Power</w:t>
-      </w:r>
-      <w:r>
-        <w:rPr>
-          <w:rFonts w:ascii="Times New Roman" w:eastAsia="Times New Roman" w:hAnsi="Times New Roman" w:cs="Times New Roman"/>
-          <w:color w:val="000000"/>
-          <w:sz w:val="28"/>
-          <w:szCs w:val="28"/>
-          <w:lang w:eastAsia="ru-RU"/>
-        </w:rPr>
-        <w:t xml:space="preserve"> </w:t>
-      </w:r>
-      <w:r>
-        <w:rPr>
-          <w:rFonts w:ascii="Times New Roman" w:eastAsia="Times New Roman" w:hAnsi="Times New Roman" w:cs="Times New Roman"/>
-          <w:color w:val="000000"/>
-          <w:sz w:val="28"/>
-          <w:szCs w:val="28"/>
-          <w:lang w:val="en-US" w:eastAsia="ru-RU"/>
-        </w:rPr>
-        <w:t>BI</w:t>
-      </w:r>
-      <w:r>
-        <w:rPr>
-          <w:rFonts w:ascii="Times New Roman" w:eastAsia="Times New Roman" w:hAnsi="Times New Roman" w:cs="Times New Roman"/>
-          <w:color w:val="000000"/>
-          <w:sz w:val="28"/>
-          <w:szCs w:val="28"/>
-          <w:lang w:eastAsia="ru-RU"/>
-        </w:rPr>
-        <w:t xml:space="preserve">, </w:t>
-      </w:r>
-      <w:r>
-        <w:rPr>
-          <w:rFonts w:ascii="Times New Roman" w:eastAsia="Times New Roman" w:hAnsi="Times New Roman" w:cs="Times New Roman"/>
-          <w:color w:val="000000"/>
-          <w:sz w:val="28"/>
-          <w:szCs w:val="28"/>
           <w:lang w:val="uk-UA" w:eastAsia="ru-RU"/>
         </w:rPr>
-        <w:t xml:space="preserve">створювати графіки, редагувати дані та стилі графіків. </w:t>
+        <w:t xml:space="preserve">. </w:t>
       </w:r>
     </w:p>
     <w:p>
@@ -644,7 +604,7 @@
           <w:color w:val="000000"/>
           <w:sz w:val="24"/>
           <w:szCs w:val="24"/>
-          <w:lang w:eastAsia="ru-RU"/>
+          <w:lang w:val="uk-UA" w:eastAsia="ru-RU"/>
         </w:rPr>
       </w:pPr>
     </w:p>
@@ -689,6 +649,7 @@
       <w:r>
         <w:rPr>
           <w:noProof/>
+          <w:lang w:val="en-US"/>
         </w:rPr>
         <w:drawing>
           <wp:anchor distT="0" distB="0" distL="114300" distR="114300" simplePos="0" relativeHeight="251658240" behindDoc="0" locked="0" layoutInCell="1" allowOverlap="1" wp14:anchorId="457C0B8F" wp14:editId="29B6DAAA">
@@ -801,6 +762,7 @@
       <w:r>
         <w:rPr>
           <w:noProof/>
+          <w:lang w:val="en-US"/>
         </w:rPr>
         <w:drawing>
           <wp:anchor distT="0" distB="0" distL="114300" distR="114300" simplePos="0" relativeHeight="251659264" behindDoc="0" locked="0" layoutInCell="1" allowOverlap="1" wp14:anchorId="01C3EDB1" wp14:editId="61F68C86">
@@ -925,6 +887,7 @@
           <w:szCs w:val="28"/>
           <w:lang w:val="uk-UA"/>
         </w:rPr>
+        <w:lastRenderedPageBreak/>
         <w:t xml:space="preserve">Рис 1.2 – Графік </w:t>
       </w:r>
       <w:r>
@@ -952,8 +915,8 @@
       <w:r>
         <w:rPr>
           <w:noProof/>
-        </w:rPr>
-        <w:lastRenderedPageBreak/>
+          <w:lang w:val="en-US"/>
+        </w:rPr>
         <w:drawing>
           <wp:anchor distT="0" distB="0" distL="114300" distR="114300" simplePos="0" relativeHeight="251660288" behindDoc="0" locked="0" layoutInCell="1" allowOverlap="1" wp14:anchorId="19FF124F" wp14:editId="1B59760E">
             <wp:simplePos x="0" y="0"/>
@@ -1026,6 +989,7 @@
       <w:r>
         <w:rPr>
           <w:noProof/>
+          <w:lang w:val="en-US"/>
         </w:rPr>
         <w:drawing>
           <wp:anchor distT="0" distB="0" distL="114300" distR="114300" simplePos="0" relativeHeight="251661312" behindDoc="0" locked="0" layoutInCell="1" allowOverlap="1" wp14:anchorId="293D87AE" wp14:editId="3FEE3878">
@@ -1214,6 +1178,7 @@
       <w:r>
         <w:rPr>
           <w:noProof/>
+          <w:lang w:val="en-US"/>
         </w:rPr>
         <w:lastRenderedPageBreak/>
         <w:drawing>
@@ -1288,6 +1253,7 @@
       <w:r>
         <w:rPr>
           <w:noProof/>
+          <w:lang w:val="en-US"/>
         </w:rPr>
         <w:drawing>
           <wp:anchor distT="0" distB="0" distL="114300" distR="114300" simplePos="0" relativeHeight="251663360" behindDoc="0" locked="0" layoutInCell="1" allowOverlap="1" wp14:anchorId="7AB2804B" wp14:editId="5622EE40">
@@ -1352,34 +1318,7 @@
           <w:szCs w:val="28"/>
           <w:lang w:val="uk-UA"/>
         </w:rPr>
-        <w:t>Рис 1.</w:t>
-      </w:r>
-      <w:r>
-        <w:rPr>
-          <w:rFonts w:ascii="Times New Roman" w:hAnsi="Times New Roman" w:cs="Times New Roman"/>
-          <w:sz w:val="28"/>
-          <w:szCs w:val="28"/>
-          <w:lang w:val="uk-UA"/>
-        </w:rPr>
-        <w:t>5</w:t>
-      </w:r>
-      <w:r>
-        <w:rPr>
-          <w:rFonts w:ascii="Times New Roman" w:hAnsi="Times New Roman" w:cs="Times New Roman"/>
-          <w:sz w:val="28"/>
-          <w:szCs w:val="28"/>
-          <w:lang w:val="uk-UA"/>
-        </w:rPr>
-        <w:t xml:space="preserve"> – Графік розподілу користувачів за </w:t>
-      </w:r>
-      <w:r>
-        <w:rPr>
-          <w:rFonts w:ascii="Times New Roman" w:hAnsi="Times New Roman" w:cs="Times New Roman"/>
-          <w:sz w:val="28"/>
-          <w:szCs w:val="28"/>
-          <w:lang w:val="uk-UA"/>
-        </w:rPr>
-        <w:t>віком</w:t>
+        <w:t>Рис 1.5 – Графік розподілу користувачів за віком</w:t>
       </w:r>
     </w:p>
     <w:p>
@@ -1414,34 +1353,7 @@
           <w:szCs w:val="28"/>
           <w:lang w:val="uk-UA"/>
         </w:rPr>
-        <w:t>Рис 1.</w:t>
-      </w:r>
-      <w:r>
-        <w:rPr>
-          <w:rFonts w:ascii="Times New Roman" w:hAnsi="Times New Roman" w:cs="Times New Roman"/>
-          <w:sz w:val="28"/>
-          <w:szCs w:val="28"/>
-          <w:lang w:val="uk-UA"/>
-        </w:rPr>
-        <w:t>6</w:t>
-      </w:r>
-      <w:r>
-        <w:rPr>
-          <w:rFonts w:ascii="Times New Roman" w:hAnsi="Times New Roman" w:cs="Times New Roman"/>
-          <w:sz w:val="28"/>
-          <w:szCs w:val="28"/>
-          <w:lang w:val="uk-UA"/>
-        </w:rPr>
-        <w:t xml:space="preserve"> – Графік розподілу користувачів за </w:t>
-      </w:r>
-      <w:r>
-        <w:rPr>
-          <w:rFonts w:ascii="Times New Roman" w:hAnsi="Times New Roman" w:cs="Times New Roman"/>
-          <w:sz w:val="28"/>
-          <w:szCs w:val="28"/>
-          <w:lang w:val="uk-UA"/>
-        </w:rPr>
-        <w:t>статтю</w:t>
+        <w:t>Рис 1.6 – Графік розподілу користувачів за статтю</w:t>
       </w:r>
     </w:p>
     <w:p>
@@ -1540,6 +1452,7 @@
       <w:r>
         <w:rPr>
           <w:noProof/>
+          <w:lang w:val="en-US"/>
         </w:rPr>
         <w:lastRenderedPageBreak/>
         <w:drawing>
@@ -1630,6 +1543,7 @@
       <w:r>
         <w:rPr>
           <w:noProof/>
+          <w:lang w:val="en-US"/>
         </w:rPr>
         <w:drawing>
           <wp:anchor distT="0" distB="0" distL="114300" distR="114300" simplePos="0" relativeHeight="251665408" behindDoc="0" locked="0" layoutInCell="1" allowOverlap="1" wp14:anchorId="13541B98" wp14:editId="76933E11">
@@ -1781,6 +1695,7 @@
       <w:r>
         <w:rPr>
           <w:noProof/>
+          <w:lang w:val="en-US"/>
         </w:rPr>
         <w:drawing>
           <wp:anchor distT="0" distB="0" distL="114300" distR="114300" simplePos="0" relativeHeight="251666432" behindDoc="0" locked="0" layoutInCell="1" allowOverlap="1" wp14:anchorId="0D386FDE" wp14:editId="4084F2F8">
@@ -1870,6 +1785,7 @@
       <w:r>
         <w:rPr>
           <w:noProof/>
+          <w:lang w:val="en-US"/>
         </w:rPr>
         <w:drawing>
           <wp:anchor distT="0" distB="0" distL="114300" distR="114300" simplePos="0" relativeHeight="251667456" behindDoc="0" locked="0" layoutInCell="1" allowOverlap="1" wp14:anchorId="2D76C1B3" wp14:editId="2D3A931B">
@@ -2019,16 +1935,7 @@
           <w:szCs w:val="28"/>
           <w:lang w:val="uk-UA"/>
         </w:rPr>
-        <w:t xml:space="preserve"> – </w:t>
-      </w:r>
-      <w:r>
-        <w:rPr>
-          <w:rFonts w:ascii="Times New Roman" w:hAnsi="Times New Roman" w:cs="Times New Roman"/>
-          <w:sz w:val="28"/>
-          <w:szCs w:val="28"/>
-          <w:lang w:val="uk-UA"/>
-        </w:rPr>
-        <w:t>Графік, що показує прибуток за кожен день місяця</w:t>
+        <w:t xml:space="preserve"> – Графік, що показує прибуток за кожен день місяця</w:t>
       </w:r>
     </w:p>
     <w:p>
@@ -2128,6 +2035,7 @@
       <w:r>
         <w:rPr>
           <w:noProof/>
+          <w:lang w:val="en-US"/>
         </w:rPr>
         <w:drawing>
           <wp:anchor distT="0" distB="0" distL="114300" distR="114300" simplePos="0" relativeHeight="251669504" behindDoc="0" locked="0" layoutInCell="1" allowOverlap="1" wp14:anchorId="7844DB64" wp14:editId="0494BCD1">
@@ -2215,6 +2123,7 @@
       <w:r>
         <w:rPr>
           <w:noProof/>
+          <w:lang w:val="en-US"/>
         </w:rPr>
         <w:drawing>
           <wp:anchor distT="0" distB="0" distL="114300" distR="114300" simplePos="0" relativeHeight="251668480" behindDoc="0" locked="0" layoutInCell="1" allowOverlap="1" wp14:anchorId="0077BB3A" wp14:editId="2E87A415">
@@ -2317,34 +2226,7 @@
           <w:szCs w:val="28"/>
           <w:lang w:val="uk-UA"/>
         </w:rPr>
-        <w:t>.</w:t>
-      </w:r>
-      <w:r>
-        <w:rPr>
-          <w:rFonts w:ascii="Times New Roman" w:hAnsi="Times New Roman" w:cs="Times New Roman"/>
-          <w:sz w:val="28"/>
-          <w:szCs w:val="28"/>
-          <w:lang w:val="uk-UA"/>
-        </w:rPr>
-        <w:t>2</w:t>
-      </w:r>
-      <w:r>
-        <w:rPr>
-          <w:rFonts w:ascii="Times New Roman" w:hAnsi="Times New Roman" w:cs="Times New Roman"/>
-          <w:sz w:val="28"/>
-          <w:szCs w:val="28"/>
-          <w:lang w:val="uk-UA"/>
-        </w:rPr>
-        <w:t xml:space="preserve"> – </w:t>
-      </w:r>
-      <w:r>
-        <w:rPr>
-          <w:rFonts w:ascii="Times New Roman" w:hAnsi="Times New Roman" w:cs="Times New Roman"/>
-          <w:sz w:val="28"/>
-          <w:szCs w:val="28"/>
-          <w:lang w:val="uk-UA"/>
-        </w:rPr>
-        <w:t>Графік, що показую скільки було придбано кожного предмета</w:t>
+        <w:t>.2 – Графік, що показую скільки було придбано кожного предмета</w:t>
       </w:r>
     </w:p>
     <w:p>
@@ -2423,236 +2305,259 @@
         <w:ind w:firstLine="709"/>
         <w:jc w:val="both"/>
         <w:rPr>
-          <w:lang w:val="uk-UA"/>
-        </w:rPr>
-      </w:pPr>
+          <w:rFonts w:ascii="Times New Roman" w:hAnsi="Times New Roman" w:cs="Times New Roman"/>
+          <w:color w:val="000000"/>
+          <w:sz w:val="28"/>
+          <w:szCs w:val="28"/>
+          <w:lang w:val="uk-UA"/>
+        </w:rPr>
+      </w:pPr>
+      <w:r>
+        <w:rPr>
+          <w:rFonts w:ascii="Times New Roman" w:hAnsi="Times New Roman" w:cs="Times New Roman"/>
+          <w:b/>
+          <w:color w:val="000000"/>
+          <w:sz w:val="28"/>
+          <w:szCs w:val="28"/>
+          <w:lang w:val="uk-UA"/>
+        </w:rPr>
+        <w:lastRenderedPageBreak/>
+        <w:t>Висновки</w:t>
+      </w:r>
+      <w:r>
+        <w:rPr>
+          <w:rFonts w:ascii="Times New Roman" w:hAnsi="Times New Roman" w:cs="Times New Roman"/>
+          <w:color w:val="000000"/>
+          <w:sz w:val="28"/>
+          <w:szCs w:val="28"/>
+          <w:lang w:val="uk-UA"/>
+        </w:rPr>
+        <w:t xml:space="preserve">: </w:t>
+      </w:r>
+      <w:r>
+        <w:rPr>
+          <w:rFonts w:ascii="Times New Roman" w:hAnsi="Times New Roman" w:cs="Times New Roman"/>
+          <w:color w:val="000000"/>
+          <w:sz w:val="28"/>
+          <w:szCs w:val="28"/>
+          <w:lang w:val="uk-UA"/>
+        </w:rPr>
+        <w:t>у</w:t>
+      </w:r>
+      <w:r>
+        <w:rPr>
+          <w:rFonts w:ascii="Times New Roman" w:hAnsi="Times New Roman" w:cs="Times New Roman"/>
+          <w:color w:val="000000"/>
+          <w:sz w:val="28"/>
+          <w:szCs w:val="28"/>
+          <w:lang w:val="uk-UA"/>
+        </w:rPr>
+        <w:t xml:space="preserve"> результаті </w:t>
+      </w:r>
+      <w:r>
+        <w:rPr>
+          <w:rFonts w:ascii="Times New Roman" w:hAnsi="Times New Roman" w:cs="Times New Roman"/>
+          <w:color w:val="000000"/>
+          <w:sz w:val="28"/>
+          <w:szCs w:val="28"/>
+          <w:lang w:val="uk-UA"/>
+        </w:rPr>
+        <w:t xml:space="preserve">лабораторної роботи були сформовані графіки для візуалізації певної статистики за допомогою програми </w:t>
+      </w:r>
+      <w:r>
+        <w:rPr>
+          <w:rFonts w:ascii="Times New Roman" w:hAnsi="Times New Roman" w:cs="Times New Roman"/>
+          <w:color w:val="000000"/>
+          <w:sz w:val="28"/>
+          <w:szCs w:val="28"/>
+          <w:lang w:val="en-US"/>
+        </w:rPr>
+        <w:t>Microsoft</w:t>
+      </w:r>
+      <w:r>
+        <w:rPr>
+          <w:rFonts w:ascii="Times New Roman" w:hAnsi="Times New Roman" w:cs="Times New Roman"/>
+          <w:color w:val="000000"/>
+          <w:sz w:val="28"/>
+          <w:szCs w:val="28"/>
+        </w:rPr>
+        <w:t xml:space="preserve"> </w:t>
+      </w:r>
+      <w:r>
+        <w:rPr>
+          <w:rFonts w:ascii="Times New Roman" w:hAnsi="Times New Roman" w:cs="Times New Roman"/>
+          <w:color w:val="000000"/>
+          <w:sz w:val="28"/>
+          <w:szCs w:val="28"/>
+          <w:lang w:val="en-US"/>
+        </w:rPr>
+        <w:t>Power</w:t>
+      </w:r>
+      <w:r>
+        <w:rPr>
+          <w:rFonts w:ascii="Times New Roman" w:hAnsi="Times New Roman" w:cs="Times New Roman"/>
+          <w:color w:val="000000"/>
+          <w:sz w:val="28"/>
+          <w:szCs w:val="28"/>
+        </w:rPr>
+        <w:t xml:space="preserve"> </w:t>
+      </w:r>
+      <w:r>
+        <w:rPr>
+          <w:rFonts w:ascii="Times New Roman" w:hAnsi="Times New Roman" w:cs="Times New Roman"/>
+          <w:color w:val="000000"/>
+          <w:sz w:val="28"/>
+          <w:szCs w:val="28"/>
+          <w:lang w:val="en-US"/>
+        </w:rPr>
+        <w:t>BI</w:t>
+      </w:r>
+      <w:r>
+        <w:rPr>
+          <w:rFonts w:ascii="Times New Roman" w:hAnsi="Times New Roman" w:cs="Times New Roman"/>
+          <w:color w:val="000000"/>
+          <w:sz w:val="28"/>
+          <w:szCs w:val="28"/>
+        </w:rPr>
+        <w:t xml:space="preserve">. </w:t>
+      </w:r>
+      <w:r>
+        <w:rPr>
+          <w:rFonts w:ascii="Times New Roman" w:hAnsi="Times New Roman" w:cs="Times New Roman"/>
+          <w:color w:val="000000"/>
+          <w:sz w:val="28"/>
+          <w:szCs w:val="28"/>
+          <w:lang w:val="uk-UA"/>
+        </w:rPr>
+        <w:t xml:space="preserve">Серед переваг цієї програми проти </w:t>
+      </w:r>
+      <w:r>
+        <w:rPr>
+          <w:rFonts w:ascii="Times New Roman" w:hAnsi="Times New Roman" w:cs="Times New Roman"/>
+          <w:color w:val="000000"/>
+          <w:sz w:val="28"/>
+          <w:szCs w:val="28"/>
+          <w:lang w:val="en-US"/>
+        </w:rPr>
+        <w:t>Jupyter</w:t>
+      </w:r>
+      <w:r>
+        <w:rPr>
+          <w:rFonts w:ascii="Times New Roman" w:hAnsi="Times New Roman" w:cs="Times New Roman"/>
+          <w:color w:val="000000"/>
+          <w:sz w:val="28"/>
+          <w:szCs w:val="28"/>
+        </w:rPr>
+        <w:t xml:space="preserve"> </w:t>
+      </w:r>
+      <w:r>
+        <w:rPr>
+          <w:rFonts w:ascii="Times New Roman" w:hAnsi="Times New Roman" w:cs="Times New Roman"/>
+          <w:color w:val="000000"/>
+          <w:sz w:val="28"/>
+          <w:szCs w:val="28"/>
+          <w:lang w:val="uk-UA"/>
+        </w:rPr>
+        <w:t xml:space="preserve"> </w:t>
+      </w:r>
+      <w:r>
+        <w:rPr>
+          <w:rFonts w:ascii="Times New Roman" w:hAnsi="Times New Roman" w:cs="Times New Roman"/>
+          <w:color w:val="000000"/>
+          <w:sz w:val="28"/>
+          <w:szCs w:val="28"/>
+          <w:lang w:val="en-US"/>
+        </w:rPr>
+        <w:t>Notebook</w:t>
+      </w:r>
+      <w:r>
+        <w:rPr>
+          <w:rFonts w:ascii="Times New Roman" w:hAnsi="Times New Roman" w:cs="Times New Roman"/>
+          <w:color w:val="000000"/>
+          <w:sz w:val="28"/>
+          <w:szCs w:val="28"/>
+        </w:rPr>
+        <w:t xml:space="preserve"> </w:t>
+      </w:r>
+      <w:r>
+        <w:rPr>
+          <w:rFonts w:ascii="Times New Roman" w:hAnsi="Times New Roman" w:cs="Times New Roman"/>
+          <w:color w:val="000000"/>
+          <w:sz w:val="28"/>
+          <w:szCs w:val="28"/>
+          <w:lang w:val="uk-UA"/>
+        </w:rPr>
+        <w:t xml:space="preserve">можна виділити більш </w:t>
+      </w:r>
+      <w:r>
+        <w:rPr>
+          <w:rFonts w:ascii="Times New Roman" w:hAnsi="Times New Roman" w:cs="Times New Roman"/>
+          <w:color w:val="000000"/>
+          <w:sz w:val="28"/>
+          <w:szCs w:val="28"/>
+          <w:lang w:val="en-US"/>
+        </w:rPr>
+        <w:t>User</w:t>
+      </w:r>
+      <w:r>
+        <w:rPr>
+          <w:rFonts w:ascii="Times New Roman" w:hAnsi="Times New Roman" w:cs="Times New Roman"/>
+          <w:color w:val="000000"/>
+          <w:sz w:val="28"/>
+          <w:szCs w:val="28"/>
+        </w:rPr>
+        <w:t>-</w:t>
+      </w:r>
+      <w:r>
+        <w:rPr>
+          <w:rFonts w:ascii="Times New Roman" w:hAnsi="Times New Roman" w:cs="Times New Roman"/>
+          <w:color w:val="000000"/>
+          <w:sz w:val="28"/>
+          <w:szCs w:val="28"/>
+          <w:lang w:val="en-US"/>
+        </w:rPr>
+        <w:t>friendly</w:t>
+      </w:r>
+      <w:r>
+        <w:rPr>
+          <w:rFonts w:ascii="Times New Roman" w:hAnsi="Times New Roman" w:cs="Times New Roman"/>
+          <w:color w:val="000000"/>
+          <w:sz w:val="28"/>
+          <w:szCs w:val="28"/>
+        </w:rPr>
+        <w:t xml:space="preserve"> </w:t>
+      </w:r>
+      <w:r>
+        <w:rPr>
+          <w:rFonts w:ascii="Times New Roman" w:hAnsi="Times New Roman" w:cs="Times New Roman"/>
+          <w:color w:val="000000"/>
+          <w:sz w:val="28"/>
+          <w:szCs w:val="28"/>
+          <w:lang w:val="uk-UA"/>
+        </w:rPr>
+        <w:t>інтерфейс, що був розроблений для користування менш досвідченими у програмуванні користувачами, можливість більш швидко створювати графіки та легше імпортувати дані.</w:t>
+      </w:r>
+    </w:p>
+    <w:p>
+      <w:pPr>
+        <w:ind w:firstLine="709"/>
+        <w:jc w:val="both"/>
+        <w:rPr>
+          <w:lang w:val="uk-UA"/>
+        </w:rPr>
+      </w:pPr>
+      <w:r>
+        <w:rPr>
+          <w:rFonts w:ascii="Times New Roman" w:hAnsi="Times New Roman" w:cs="Times New Roman"/>
+          <w:color w:val="000000"/>
+          <w:sz w:val="28"/>
+          <w:szCs w:val="28"/>
+          <w:lang w:val="uk-UA"/>
+        </w:rPr>
+        <w:t>Був отриманий досвід, що може бути викоритсаний для покращення ігрового процесу, зміни балансу або для кращого прогнозування при старті нового проекту.</w:t>
+      </w:r>
       <w:bookmarkStart w:id="0" w:name="_GoBack"/>
       <w:bookmarkEnd w:id="0"/>
-      <w:r>
-        <w:rPr>
-          <w:rFonts w:ascii="Times New Roman" w:hAnsi="Times New Roman" w:cs="Times New Roman"/>
-          <w:b/>
-          <w:color w:val="000000"/>
-          <w:sz w:val="28"/>
-          <w:szCs w:val="28"/>
-          <w:lang w:val="uk-UA"/>
-        </w:rPr>
-        <w:lastRenderedPageBreak/>
-        <w:t>Висновки</w:t>
-      </w:r>
-      <w:r>
-        <w:rPr>
-          <w:rFonts w:ascii="Times New Roman" w:hAnsi="Times New Roman" w:cs="Times New Roman"/>
-          <w:color w:val="000000"/>
-          <w:sz w:val="28"/>
-          <w:szCs w:val="28"/>
-          <w:lang w:val="uk-UA"/>
-        </w:rPr>
-        <w:t xml:space="preserve">: </w:t>
-      </w:r>
-      <w:r>
-        <w:rPr>
-          <w:rFonts w:ascii="Times New Roman" w:hAnsi="Times New Roman" w:cs="Times New Roman"/>
-          <w:color w:val="000000"/>
-          <w:sz w:val="28"/>
-          <w:szCs w:val="28"/>
-          <w:lang w:val="uk-UA"/>
-        </w:rPr>
-        <w:t>у</w:t>
-      </w:r>
-      <w:r>
-        <w:rPr>
-          <w:rFonts w:ascii="Times New Roman" w:hAnsi="Times New Roman" w:cs="Times New Roman"/>
-          <w:color w:val="000000"/>
-          <w:sz w:val="28"/>
-          <w:szCs w:val="28"/>
-          <w:lang w:val="uk-UA"/>
-        </w:rPr>
-        <w:t xml:space="preserve"> результаті </w:t>
-      </w:r>
-      <w:r>
-        <w:rPr>
-          <w:rFonts w:ascii="Times New Roman" w:hAnsi="Times New Roman" w:cs="Times New Roman"/>
-          <w:color w:val="000000"/>
-          <w:sz w:val="28"/>
-          <w:szCs w:val="28"/>
-          <w:lang w:val="uk-UA"/>
-        </w:rPr>
-        <w:t xml:space="preserve">лабораторної роботи були сформовані графіки для візуалізації певної статистики за допомогою програми </w:t>
-      </w:r>
-      <w:r>
-        <w:rPr>
-          <w:rFonts w:ascii="Times New Roman" w:hAnsi="Times New Roman" w:cs="Times New Roman"/>
-          <w:color w:val="000000"/>
-          <w:sz w:val="28"/>
-          <w:szCs w:val="28"/>
-          <w:lang w:val="en-US"/>
-        </w:rPr>
-        <w:t>Microsoft</w:t>
-      </w:r>
-      <w:r>
-        <w:rPr>
-          <w:rFonts w:ascii="Times New Roman" w:hAnsi="Times New Roman" w:cs="Times New Roman"/>
-          <w:color w:val="000000"/>
-          <w:sz w:val="28"/>
-          <w:szCs w:val="28"/>
-        </w:rPr>
-        <w:t xml:space="preserve"> </w:t>
-      </w:r>
-      <w:r>
-        <w:rPr>
-          <w:rFonts w:ascii="Times New Roman" w:hAnsi="Times New Roman" w:cs="Times New Roman"/>
-          <w:color w:val="000000"/>
-          <w:sz w:val="28"/>
-          <w:szCs w:val="28"/>
-          <w:lang w:val="en-US"/>
-        </w:rPr>
-        <w:t>Power</w:t>
-      </w:r>
-      <w:r>
-        <w:rPr>
-          <w:rFonts w:ascii="Times New Roman" w:hAnsi="Times New Roman" w:cs="Times New Roman"/>
-          <w:color w:val="000000"/>
-          <w:sz w:val="28"/>
-          <w:szCs w:val="28"/>
-        </w:rPr>
-        <w:t xml:space="preserve"> </w:t>
-      </w:r>
-      <w:r>
-        <w:rPr>
-          <w:rFonts w:ascii="Times New Roman" w:hAnsi="Times New Roman" w:cs="Times New Roman"/>
-          <w:color w:val="000000"/>
-          <w:sz w:val="28"/>
-          <w:szCs w:val="28"/>
-          <w:lang w:val="en-US"/>
-        </w:rPr>
-        <w:t>BI</w:t>
-      </w:r>
-      <w:r>
-        <w:rPr>
-          <w:rFonts w:ascii="Times New Roman" w:hAnsi="Times New Roman" w:cs="Times New Roman"/>
-          <w:color w:val="000000"/>
-          <w:sz w:val="28"/>
-          <w:szCs w:val="28"/>
-        </w:rPr>
-        <w:t xml:space="preserve">. </w:t>
-      </w:r>
-      <w:r>
-        <w:rPr>
-          <w:rFonts w:ascii="Times New Roman" w:hAnsi="Times New Roman" w:cs="Times New Roman"/>
-          <w:color w:val="000000"/>
-          <w:sz w:val="28"/>
-          <w:szCs w:val="28"/>
-          <w:lang w:val="uk-UA"/>
-        </w:rPr>
-        <w:t xml:space="preserve">Серед переваг цієї програми проти </w:t>
-      </w:r>
-      <w:r>
-        <w:rPr>
-          <w:rFonts w:ascii="Times New Roman" w:hAnsi="Times New Roman" w:cs="Times New Roman"/>
-          <w:color w:val="000000"/>
-          <w:sz w:val="28"/>
-          <w:szCs w:val="28"/>
-          <w:lang w:val="en-US"/>
-        </w:rPr>
-        <w:t>Jupyter</w:t>
-      </w:r>
-      <w:r>
-        <w:rPr>
-          <w:rFonts w:ascii="Times New Roman" w:hAnsi="Times New Roman" w:cs="Times New Roman"/>
-          <w:color w:val="000000"/>
-          <w:sz w:val="28"/>
-          <w:szCs w:val="28"/>
-        </w:rPr>
-        <w:t xml:space="preserve"> </w:t>
-      </w:r>
-      <w:r>
-        <w:rPr>
-          <w:rFonts w:ascii="Times New Roman" w:hAnsi="Times New Roman" w:cs="Times New Roman"/>
-          <w:color w:val="000000"/>
-          <w:sz w:val="28"/>
-          <w:szCs w:val="28"/>
-          <w:lang w:val="uk-UA"/>
-        </w:rPr>
-        <w:t xml:space="preserve"> </w:t>
-      </w:r>
-      <w:r>
-        <w:rPr>
-          <w:rFonts w:ascii="Times New Roman" w:hAnsi="Times New Roman" w:cs="Times New Roman"/>
-          <w:color w:val="000000"/>
-          <w:sz w:val="28"/>
-          <w:szCs w:val="28"/>
-          <w:lang w:val="en-US"/>
-        </w:rPr>
-        <w:t>Notebook</w:t>
-      </w:r>
-      <w:r>
-        <w:rPr>
-          <w:rFonts w:ascii="Times New Roman" w:hAnsi="Times New Roman" w:cs="Times New Roman"/>
-          <w:color w:val="000000"/>
-          <w:sz w:val="28"/>
-          <w:szCs w:val="28"/>
-        </w:rPr>
-        <w:t xml:space="preserve"> </w:t>
-      </w:r>
-      <w:r>
-        <w:rPr>
-          <w:rFonts w:ascii="Times New Roman" w:hAnsi="Times New Roman" w:cs="Times New Roman"/>
-          <w:color w:val="000000"/>
-          <w:sz w:val="28"/>
-          <w:szCs w:val="28"/>
-          <w:lang w:val="uk-UA"/>
-        </w:rPr>
-        <w:t xml:space="preserve">можна виділити більш </w:t>
-      </w:r>
-      <w:r>
-        <w:rPr>
-          <w:rFonts w:ascii="Times New Roman" w:hAnsi="Times New Roman" w:cs="Times New Roman"/>
-          <w:color w:val="000000"/>
-          <w:sz w:val="28"/>
-          <w:szCs w:val="28"/>
-          <w:lang w:val="en-US"/>
-        </w:rPr>
-        <w:t>User</w:t>
-      </w:r>
-      <w:r>
-        <w:rPr>
-          <w:rFonts w:ascii="Times New Roman" w:hAnsi="Times New Roman" w:cs="Times New Roman"/>
-          <w:color w:val="000000"/>
-          <w:sz w:val="28"/>
-          <w:szCs w:val="28"/>
-        </w:rPr>
-        <w:t>-</w:t>
-      </w:r>
-      <w:r>
-        <w:rPr>
-          <w:rFonts w:ascii="Times New Roman" w:hAnsi="Times New Roman" w:cs="Times New Roman"/>
-          <w:color w:val="000000"/>
-          <w:sz w:val="28"/>
-          <w:szCs w:val="28"/>
-          <w:lang w:val="en-US"/>
-        </w:rPr>
-        <w:t>friendly</w:t>
-      </w:r>
-      <w:r>
-        <w:rPr>
-          <w:rFonts w:ascii="Times New Roman" w:hAnsi="Times New Roman" w:cs="Times New Roman"/>
-          <w:color w:val="000000"/>
-          <w:sz w:val="28"/>
-          <w:szCs w:val="28"/>
-        </w:rPr>
-        <w:t xml:space="preserve"> </w:t>
-      </w:r>
-      <w:r>
-        <w:rPr>
-          <w:rFonts w:ascii="Times New Roman" w:hAnsi="Times New Roman" w:cs="Times New Roman"/>
-          <w:color w:val="000000"/>
-          <w:sz w:val="28"/>
-          <w:szCs w:val="28"/>
-          <w:lang w:val="uk-UA"/>
-        </w:rPr>
-        <w:t>інтерфейс, що був розроблений для користування менш досвідченими у програмуванні користувачами, можливість більш швидко створювати графіки та легше імпортувати дані.</w:t>
-      </w:r>
     </w:p>
     <w:sectPr>
       <w:pgSz w:w="11906" w:h="16838"/>
@@ -2665,7 +2570,7 @@
 </file>
 
 <file path=word/numbering.xml><?xml version="1.0" encoding="utf-8"?>
-<w:numbering xmlns:wpc="http://schemas.microsoft.com/office/word/2010/wordprocessingCanvas" xmlns:cx="http://schemas.microsoft.com/office/drawing/2014/chartex" xmlns:cx1="http://schemas.microsoft.com/office/drawing/2015/9/8/chartex" xmlns:cx2="http://schemas.microsoft.com/office/drawing/2015/10/21/chartex" xmlns:cx3="http://schemas.microsoft.com/office/drawing/2016/5/9/chartex" xmlns:cx4="http://schemas.microsoft.com/office/drawing/2016/5/10/chartex" xmlns:cx5="http://schemas.microsoft.com/office/drawing/2016/5/11/chartex" xmlns:cx6="http://schemas.microsoft.com/office/drawing/2016/5/12/chartex" xmlns:cx7="http://schemas.microsoft.com/office/drawing/2016/5/13/chartex" xmlns:cx8="http://schemas.microsoft.com/office/drawing/2016/5/14/chartex" xmlns:mc="http://schemas.openxmlformats.org/markup-compatibility/2006" xmlns:aink="http://schemas.microsoft.com/office/drawing/2016/ink" xmlns:am3d="http://schemas.microsoft.com/office/drawing/2017/model3d" xmlns:o="urn:schemas-microsoft-com:office:office" xmlns:r="http://schemas.openxmlformats.org/officeDocument/2006/relationships" xmlns:m="http://schemas.openxmlformats.org/officeDocument/2006/math" xmlns:v="urn:schemas-microsoft-com:vml" xmlns:wp14="http://schemas.microsoft.com/office/word/2010/wordprocessingDrawing" xmlns:wp="http://schemas.openxmlformats.org/drawingml/2006/wordprocessingDrawing" xmlns:w10="urn:schemas-microsoft-com:office:word" xmlns:w="http://schemas.openxmlformats.org/wordprocessingml/2006/main" xmlns:w14="http://schemas.microsoft.com/office/word/2010/wordml" xmlns:w15="http://schemas.microsoft.com/office/word/2012/wordml" xmlns:w16cid="http://schemas.microsoft.com/office/word/2016/wordml/cid" xmlns:w16se="http://schemas.microsoft.com/office/word/2015/wordml/symex" xmlns:wpg="http://schemas.microsoft.com/office/word/2010/wordprocessingGroup" xmlns:wpi="http://schemas.microsoft.com/office/word/2010/wordprocessingInk" xmlns:wne="http://schemas.microsoft.com/office/word/2006/wordml" xmlns:wps="http://schemas.microsoft.com/office/word/2010/wordprocessingShape" mc:Ignorable="w14 w15 w16se w16cid wp14">
+<w:numbering xmlns:wpc="http://schemas.microsoft.com/office/word/2010/wordprocessingCanvas" xmlns:cx="http://schemas.microsoft.com/office/drawing/2014/chartex" xmlns:mc="http://schemas.openxmlformats.org/markup-compatibility/2006" xmlns:o="urn:schemas-microsoft-com:office:office" xmlns:r="http://schemas.openxmlformats.org/officeDocument/2006/relationships" xmlns:m="http://schemas.openxmlformats.org/officeDocument/2006/math" xmlns:v="urn:schemas-microsoft-com:vml" xmlns:wp14="http://schemas.microsoft.com/office/word/2010/wordprocessingDrawing" xmlns:wp="http://schemas.openxmlformats.org/drawingml/2006/wordprocessingDrawing" xmlns:w10="urn:schemas-microsoft-com:office:word" xmlns:w="http://schemas.openxmlformats.org/wordprocessingml/2006/main" xmlns:w14="http://schemas.microsoft.com/office/word/2010/wordml" xmlns:w15="http://schemas.microsoft.com/office/word/2012/wordml" xmlns:w16se="http://schemas.microsoft.com/office/word/2015/wordml/symex" xmlns:wpg="http://schemas.microsoft.com/office/word/2010/wordprocessingGroup" xmlns:wpi="http://schemas.microsoft.com/office/word/2010/wordprocessingInk" xmlns:wne="http://schemas.microsoft.com/office/word/2006/wordml" xmlns:wps="http://schemas.microsoft.com/office/word/2010/wordprocessingShape" mc:Ignorable="w14 w15 w16se wp14">
   <w:abstractNum w:abstractNumId="0" w15:restartNumberingAfterBreak="0">
     <w:nsid w:val="5D0718C6"/>
     <w:multiLevelType w:val="hybridMultilevel"/>
@@ -2855,7 +2760,7 @@
 </file>
 
 <file path=word/styles.xml><?xml version="1.0" encoding="utf-8"?>
-<w:styles xmlns:mc="http://schemas.openxmlformats.org/markup-compatibility/2006" xmlns:r="http://schemas.openxmlformats.org/officeDocument/2006/relationships" xmlns:w="http://schemas.openxmlformats.org/wordprocessingml/2006/main" xmlns:w14="http://schemas.microsoft.com/office/word/2010/wordml" xmlns:w15="http://schemas.microsoft.com/office/word/2012/wordml" xmlns:w16cid="http://schemas.microsoft.com/office/word/2016/wordml/cid" xmlns:w16se="http://schemas.microsoft.com/office/word/2015/wordml/symex" mc:Ignorable="w14 w15 w16se w16cid">
+<w:styles xmlns:mc="http://schemas.openxmlformats.org/markup-compatibility/2006" xmlns:r="http://schemas.openxmlformats.org/officeDocument/2006/relationships" xmlns:w="http://schemas.openxmlformats.org/wordprocessingml/2006/main" xmlns:w14="http://schemas.microsoft.com/office/word/2010/wordml" xmlns:w15="http://schemas.microsoft.com/office/word/2012/wordml" xmlns:w16se="http://schemas.microsoft.com/office/word/2015/wordml/symex" mc:Ignorable="w14 w15 w16se">
   <w:docDefaults>
     <w:rPrDefault>
       <w:rPr>
@@ -2871,7 +2776,7 @@
       </w:pPr>
     </w:pPrDefault>
   </w:docDefaults>
-  <w:latentStyles w:defLockedState="0" w:defUIPriority="99" w:defSemiHidden="0" w:defUnhideWhenUsed="0" w:defQFormat="0" w:count="376">
+  <w:latentStyles w:defLockedState="0" w:defUIPriority="99" w:defSemiHidden="0" w:defUnhideWhenUsed="0" w:defQFormat="0" w:count="371">
     <w:lsdException w:name="Normal" w:uiPriority="0" w:qFormat="1"/>
     <w:lsdException w:name="heading 1" w:uiPriority="9" w:qFormat="1"/>
     <w:lsdException w:name="heading 2" w:semiHidden="1" w:uiPriority="9" w:unhideWhenUsed="1" w:qFormat="1"/>
@@ -3243,11 +3148,6 @@
     <w:lsdException w:name="List Table 5 Dark Accent 6" w:uiPriority="50"/>
     <w:lsdException w:name="List Table 6 Colorful Accent 6" w:uiPriority="51"/>
     <w:lsdException w:name="List Table 7 Colorful Accent 6" w:uiPriority="52"/>
-    <w:lsdException w:name="Mention" w:semiHidden="1" w:unhideWhenUsed="1"/>
-    <w:lsdException w:name="Smart Hyperlink" w:semiHidden="1" w:unhideWhenUsed="1"/>
-    <w:lsdException w:name="Hashtag" w:semiHidden="1" w:unhideWhenUsed="1"/>
-    <w:lsdException w:name="Unresolved Mention" w:semiHidden="1" w:unhideWhenUsed="1"/>
-    <w:lsdException w:name="Smart Link" w:semiHidden="1" w:unhideWhenUsed="1"/>
   </w:latentStyles>
   <w:style w:type="paragraph" w:default="1" w:styleId="Normal">
     <w:name w:val="Normal"/>
@@ -3256,6 +3156,7 @@
   <w:style w:type="character" w:default="1" w:styleId="DefaultParagraphFont">
     <w:name w:val="Default Paragraph Font"/>
     <w:uiPriority w:val="1"/>
+    <w:semiHidden/>
     <w:unhideWhenUsed/>
   </w:style>
   <w:style w:type="table" w:default="1" w:styleId="TableNormal">
@@ -3598,7 +3499,7 @@
 </file>
 
 <file path=customXml/itemProps1.xml><?xml version="1.0" encoding="utf-8"?>
-<ds:datastoreItem xmlns:ds="http://schemas.openxmlformats.org/officeDocument/2006/customXml" ds:itemID="{11ABC67E-25AA-4622-BBDA-302600D53FBC}">
+<ds:datastoreItem xmlns:ds="http://schemas.openxmlformats.org/officeDocument/2006/customXml" ds:itemID="{6A102009-1FCF-4D17-9727-FF10821122F9}">
   <ds:schemaRefs>
     <ds:schemaRef ds:uri="http://schemas.openxmlformats.org/officeDocument/2006/bibliography"/>
   </ds:schemaRefs>

</xml_diff>

<commit_message>
[Games] modified report 5
</commit_message>
<xml_diff>
--- a/Year 3/Semester 2/Games/Lab_5_report.docx
+++ b/Year 3/Semester 2/Games/Lab_5_report.docx
@@ -1,6 +1,6 @@
 
 <file path=word/document.xml><?xml version="1.0" encoding="utf-8"?>
-<w:document xmlns:wpc="http://schemas.microsoft.com/office/word/2010/wordprocessingCanvas" xmlns:cx="http://schemas.microsoft.com/office/drawing/2014/chartex" xmlns:mc="http://schemas.openxmlformats.org/markup-compatibility/2006" xmlns:o="urn:schemas-microsoft-com:office:office" xmlns:r="http://schemas.openxmlformats.org/officeDocument/2006/relationships" xmlns:m="http://schemas.openxmlformats.org/officeDocument/2006/math" xmlns:v="urn:schemas-microsoft-com:vml" xmlns:wp14="http://schemas.microsoft.com/office/word/2010/wordprocessingDrawing" xmlns:wp="http://schemas.openxmlformats.org/drawingml/2006/wordprocessingDrawing" xmlns:w10="urn:schemas-microsoft-com:office:word" xmlns:w="http://schemas.openxmlformats.org/wordprocessingml/2006/main" xmlns:w14="http://schemas.microsoft.com/office/word/2010/wordml" xmlns:w15="http://schemas.microsoft.com/office/word/2012/wordml" xmlns:w16se="http://schemas.microsoft.com/office/word/2015/wordml/symex" xmlns:wpg="http://schemas.microsoft.com/office/word/2010/wordprocessingGroup" xmlns:wpi="http://schemas.microsoft.com/office/word/2010/wordprocessingInk" xmlns:wne="http://schemas.microsoft.com/office/word/2006/wordml" xmlns:wps="http://schemas.microsoft.com/office/word/2010/wordprocessingShape" mc:Ignorable="w14 w15 w16se wp14">
+<w:document xmlns:wpc="http://schemas.microsoft.com/office/word/2010/wordprocessingCanvas" xmlns:cx="http://schemas.microsoft.com/office/drawing/2014/chartex" xmlns:cx1="http://schemas.microsoft.com/office/drawing/2015/9/8/chartex" xmlns:cx2="http://schemas.microsoft.com/office/drawing/2015/10/21/chartex" xmlns:cx3="http://schemas.microsoft.com/office/drawing/2016/5/9/chartex" xmlns:cx4="http://schemas.microsoft.com/office/drawing/2016/5/10/chartex" xmlns:cx5="http://schemas.microsoft.com/office/drawing/2016/5/11/chartex" xmlns:cx6="http://schemas.microsoft.com/office/drawing/2016/5/12/chartex" xmlns:cx7="http://schemas.microsoft.com/office/drawing/2016/5/13/chartex" xmlns:cx8="http://schemas.microsoft.com/office/drawing/2016/5/14/chartex" xmlns:mc="http://schemas.openxmlformats.org/markup-compatibility/2006" xmlns:aink="http://schemas.microsoft.com/office/drawing/2016/ink" xmlns:am3d="http://schemas.microsoft.com/office/drawing/2017/model3d" xmlns:o="urn:schemas-microsoft-com:office:office" xmlns:r="http://schemas.openxmlformats.org/officeDocument/2006/relationships" xmlns:m="http://schemas.openxmlformats.org/officeDocument/2006/math" xmlns:v="urn:schemas-microsoft-com:vml" xmlns:wp14="http://schemas.microsoft.com/office/word/2010/wordprocessingDrawing" xmlns:wp="http://schemas.openxmlformats.org/drawingml/2006/wordprocessingDrawing" xmlns:w10="urn:schemas-microsoft-com:office:word" xmlns:w="http://schemas.openxmlformats.org/wordprocessingml/2006/main" xmlns:w14="http://schemas.microsoft.com/office/word/2010/wordml" xmlns:w15="http://schemas.microsoft.com/office/word/2012/wordml" xmlns:w16cid="http://schemas.microsoft.com/office/word/2016/wordml/cid" xmlns:w16se="http://schemas.microsoft.com/office/word/2015/wordml/symex" xmlns:wpg="http://schemas.microsoft.com/office/word/2010/wordprocessingGroup" xmlns:wpi="http://schemas.microsoft.com/office/word/2010/wordprocessingInk" xmlns:wne="http://schemas.microsoft.com/office/word/2006/wordml" xmlns:wps="http://schemas.microsoft.com/office/word/2010/wordprocessingShape" mc:Ignorable="w14 w15 w16se w16cid wp14">
   <w:body>
     <w:p>
       <w:pPr>
@@ -342,14 +342,34 @@
           <w:szCs w:val="28"/>
         </w:rPr>
       </w:pPr>
-      <w:r>
-        <w:rPr>
-          <w:rFonts w:ascii="Times New Roman" w:hAnsi="Times New Roman" w:cs="Times New Roman"/>
-          <w:sz w:val="28"/>
-          <w:szCs w:val="28"/>
-        </w:rPr>
-        <w:t>Сачек Олексій</w:t>
-      </w:r>
+      <w:proofErr w:type="spellStart"/>
+      <w:r>
+        <w:rPr>
+          <w:rFonts w:ascii="Times New Roman" w:hAnsi="Times New Roman" w:cs="Times New Roman"/>
+          <w:sz w:val="28"/>
+          <w:szCs w:val="28"/>
+        </w:rPr>
+        <w:t>Сачек</w:t>
+      </w:r>
+      <w:proofErr w:type="spellEnd"/>
+      <w:r>
+        <w:rPr>
+          <w:rFonts w:ascii="Times New Roman" w:hAnsi="Times New Roman" w:cs="Times New Roman"/>
+          <w:sz w:val="28"/>
+          <w:szCs w:val="28"/>
+        </w:rPr>
+        <w:t xml:space="preserve"> </w:t>
+      </w:r>
+      <w:proofErr w:type="spellStart"/>
+      <w:r>
+        <w:rPr>
+          <w:rFonts w:ascii="Times New Roman" w:hAnsi="Times New Roman" w:cs="Times New Roman"/>
+          <w:sz w:val="28"/>
+          <w:szCs w:val="28"/>
+        </w:rPr>
+        <w:t>Олексій</w:t>
+      </w:r>
+      <w:proofErr w:type="spellEnd"/>
     </w:p>
     <w:p>
       <w:pPr>
@@ -360,13 +380,23 @@
           <w:szCs w:val="28"/>
         </w:rPr>
       </w:pPr>
-      <w:r>
-        <w:rPr>
-          <w:rFonts w:ascii="Times New Roman" w:hAnsi="Times New Roman" w:cs="Times New Roman"/>
-          <w:sz w:val="28"/>
-          <w:szCs w:val="28"/>
-        </w:rPr>
-        <w:t>Кіляновський Михайло</w:t>
+      <w:proofErr w:type="spellStart"/>
+      <w:r>
+        <w:rPr>
+          <w:rFonts w:ascii="Times New Roman" w:hAnsi="Times New Roman" w:cs="Times New Roman"/>
+          <w:sz w:val="28"/>
+          <w:szCs w:val="28"/>
+        </w:rPr>
+        <w:t>Кіляновський</w:t>
+      </w:r>
+      <w:proofErr w:type="spellEnd"/>
+      <w:r>
+        <w:rPr>
+          <w:rFonts w:ascii="Times New Roman" w:hAnsi="Times New Roman" w:cs="Times New Roman"/>
+          <w:sz w:val="28"/>
+          <w:szCs w:val="28"/>
+        </w:rPr>
+        <w:t xml:space="preserve"> Михайло</w:t>
       </w:r>
     </w:p>
     <w:p>
@@ -707,6 +737,7 @@
           </wp:anchor>
         </w:drawing>
       </w:r>
+      <w:proofErr w:type="spellStart"/>
       <w:r>
         <w:rPr>
           <w:rFonts w:ascii="Times New Roman" w:hAnsi="Times New Roman" w:cs="Times New Roman"/>
@@ -715,6 +746,7 @@
         </w:rPr>
         <w:t>Стор</w:t>
       </w:r>
+      <w:proofErr w:type="spellEnd"/>
       <w:r>
         <w:rPr>
           <w:rFonts w:ascii="Times New Roman" w:hAnsi="Times New Roman" w:cs="Times New Roman"/>
@@ -732,6 +764,15 @@
           <w:lang w:val="en-US"/>
         </w:rPr>
         <w:t>“Users”</w:t>
+      </w:r>
+      <w:r>
+        <w:rPr>
+          <w:rFonts w:ascii="Times New Roman" w:hAnsi="Times New Roman" w:cs="Times New Roman"/>
+          <w:sz w:val="28"/>
+          <w:szCs w:val="28"/>
+          <w:lang w:val="en-US"/>
+        </w:rPr>
+        <w:t>.</w:t>
       </w:r>
     </w:p>
     <w:p>
@@ -761,20 +802,78 @@
       </w:pPr>
       <w:r>
         <w:rPr>
+          <w:rFonts w:ascii="Times New Roman" w:hAnsi="Times New Roman" w:cs="Times New Roman"/>
+          <w:sz w:val="28"/>
+          <w:szCs w:val="28"/>
+          <w:lang w:val="uk-UA"/>
+        </w:rPr>
+        <w:t xml:space="preserve">Рис. 1.1 – </w:t>
+      </w:r>
+      <w:r>
+        <w:rPr>
+          <w:rFonts w:ascii="Times New Roman" w:hAnsi="Times New Roman" w:cs="Times New Roman"/>
+          <w:sz w:val="28"/>
+          <w:szCs w:val="28"/>
+          <w:lang w:val="uk-UA"/>
+        </w:rPr>
+        <w:t>З</w:t>
+      </w:r>
+      <w:r>
+        <w:rPr>
+          <w:rFonts w:ascii="Times New Roman" w:hAnsi="Times New Roman" w:cs="Times New Roman"/>
+          <w:sz w:val="28"/>
+          <w:szCs w:val="28"/>
+          <w:lang w:val="uk-UA"/>
+        </w:rPr>
+        <w:t xml:space="preserve">агальний </w:t>
+      </w:r>
+      <w:r>
+        <w:rPr>
+          <w:rFonts w:ascii="Times New Roman" w:hAnsi="Times New Roman" w:cs="Times New Roman"/>
+          <w:sz w:val="28"/>
+          <w:szCs w:val="28"/>
+          <w:lang w:val="uk-UA"/>
+        </w:rPr>
+        <w:t>вигляд сторінки</w:t>
+      </w:r>
+      <w:r>
+        <w:rPr>
+          <w:rFonts w:ascii="Times New Roman" w:hAnsi="Times New Roman" w:cs="Times New Roman"/>
+          <w:sz w:val="28"/>
+          <w:szCs w:val="28"/>
+          <w:lang w:val="uk-UA"/>
+        </w:rPr>
+        <w:t>.</w:t>
+      </w:r>
+    </w:p>
+    <w:p>
+      <w:pPr>
+        <w:pStyle w:val="ListParagraph"/>
+        <w:ind w:left="1069"/>
+        <w:jc w:val="both"/>
+        <w:rPr>
+          <w:rFonts w:ascii="Times New Roman" w:hAnsi="Times New Roman" w:cs="Times New Roman"/>
+          <w:sz w:val="28"/>
+          <w:szCs w:val="28"/>
+          <w:lang w:val="uk-UA"/>
+        </w:rPr>
+      </w:pPr>
+      <w:r>
+        <w:rPr>
           <w:noProof/>
           <w:lang w:val="en-US"/>
         </w:rPr>
         <w:drawing>
-          <wp:anchor distT="0" distB="0" distL="114300" distR="114300" simplePos="0" relativeHeight="251659264" behindDoc="0" locked="0" layoutInCell="1" allowOverlap="1" wp14:anchorId="01C3EDB1" wp14:editId="61F68C86">
+          <wp:anchor distT="0" distB="0" distL="114300" distR="114300" simplePos="0" relativeHeight="251659264" behindDoc="0" locked="0" layoutInCell="1" allowOverlap="1" wp14:anchorId="01C3EDB1" wp14:editId="402BC60B">
             <wp:simplePos x="0" y="0"/>
             <wp:positionH relativeFrom="margin">
-              <wp:align>right</wp:align>
+              <wp:align>left</wp:align>
             </wp:positionH>
             <wp:positionV relativeFrom="paragraph">
-              <wp:posOffset>408940</wp:posOffset>
+              <wp:posOffset>183515</wp:posOffset>
             </wp:positionV>
-            <wp:extent cx="5940425" cy="3314700"/>
-            <wp:effectExtent l="0" t="0" r="3175" b="0"/>
+            <wp:extent cx="5562600" cy="3103245"/>
+            <wp:effectExtent l="0" t="0" r="0" b="1905"/>
             <wp:wrapSquare wrapText="bothSides"/>
             <wp:docPr id="3" name="Picture 3"/>
             <wp:cNvGraphicFramePr>
@@ -802,7 +901,7 @@
                   <pic:spPr>
                     <a:xfrm>
                       <a:off x="0" y="0"/>
-                      <a:ext cx="5940425" cy="3314700"/>
+                      <a:ext cx="5562600" cy="3103245"/>
                     </a:xfrm>
                     <a:prstGeom prst="rect">
                       <a:avLst/>
@@ -820,39 +919,108 @@
           </wp:anchor>
         </w:drawing>
       </w:r>
-      <w:r>
-        <w:rPr>
-          <w:rFonts w:ascii="Times New Roman" w:hAnsi="Times New Roman" w:cs="Times New Roman"/>
-          <w:sz w:val="28"/>
-          <w:szCs w:val="28"/>
-        </w:rPr>
-        <w:t xml:space="preserve">Рис. 1.1 – </w:t>
-      </w:r>
-      <w:r>
-        <w:rPr>
-          <w:rFonts w:ascii="Times New Roman" w:hAnsi="Times New Roman" w:cs="Times New Roman"/>
-          <w:sz w:val="28"/>
-          <w:szCs w:val="28"/>
-          <w:lang w:val="uk-UA"/>
-        </w:rPr>
-        <w:t>З</w:t>
-      </w:r>
-      <w:r>
-        <w:rPr>
-          <w:rFonts w:ascii="Times New Roman" w:hAnsi="Times New Roman" w:cs="Times New Roman"/>
-          <w:sz w:val="28"/>
-          <w:szCs w:val="28"/>
-        </w:rPr>
-        <w:t xml:space="preserve">агальний </w:t>
-      </w:r>
-      <w:r>
-        <w:rPr>
-          <w:rFonts w:ascii="Times New Roman" w:hAnsi="Times New Roman" w:cs="Times New Roman"/>
-          <w:sz w:val="28"/>
-          <w:szCs w:val="28"/>
-          <w:lang w:val="uk-UA"/>
-        </w:rPr>
-        <w:t>вигляд сторінки</w:t>
+    </w:p>
+    <w:p>
+      <w:pPr>
+        <w:pStyle w:val="ListParagraph"/>
+        <w:ind w:left="1069"/>
+        <w:jc w:val="center"/>
+        <w:rPr>
+          <w:rFonts w:ascii="Times New Roman" w:hAnsi="Times New Roman" w:cs="Times New Roman"/>
+          <w:sz w:val="28"/>
+          <w:szCs w:val="28"/>
+          <w:lang w:val="uk-UA"/>
+        </w:rPr>
+      </w:pPr>
+      <w:r>
+        <w:rPr>
+          <w:rFonts w:ascii="Times New Roman" w:hAnsi="Times New Roman" w:cs="Times New Roman"/>
+          <w:sz w:val="28"/>
+          <w:szCs w:val="28"/>
+          <w:lang w:val="uk-UA"/>
+        </w:rPr>
+        <w:t xml:space="preserve">Рис 1.2 – Графік </w:t>
+      </w:r>
+      <w:r>
+        <w:rPr>
+          <w:rFonts w:ascii="Times New Roman" w:hAnsi="Times New Roman" w:cs="Times New Roman"/>
+          <w:sz w:val="28"/>
+          <w:szCs w:val="28"/>
+          <w:lang w:val="uk-UA"/>
+        </w:rPr>
+        <w:t>“</w:t>
+      </w:r>
+      <w:r>
+        <w:rPr>
+          <w:rFonts w:ascii="Times New Roman" w:hAnsi="Times New Roman" w:cs="Times New Roman"/>
+          <w:sz w:val="28"/>
+          <w:szCs w:val="28"/>
+          <w:lang w:val="en-US"/>
+        </w:rPr>
+        <w:t>Daily</w:t>
+      </w:r>
+      <w:r>
+        <w:rPr>
+          <w:rFonts w:ascii="Times New Roman" w:hAnsi="Times New Roman" w:cs="Times New Roman"/>
+          <w:sz w:val="28"/>
+          <w:szCs w:val="28"/>
+          <w:lang w:val="uk-UA"/>
+        </w:rPr>
+        <w:t xml:space="preserve"> </w:t>
+      </w:r>
+      <w:r>
+        <w:rPr>
+          <w:rFonts w:ascii="Times New Roman" w:hAnsi="Times New Roman" w:cs="Times New Roman"/>
+          <w:sz w:val="28"/>
+          <w:szCs w:val="28"/>
+          <w:lang w:val="en-US"/>
+        </w:rPr>
+        <w:t>Active</w:t>
+      </w:r>
+      <w:r>
+        <w:rPr>
+          <w:rFonts w:ascii="Times New Roman" w:hAnsi="Times New Roman" w:cs="Times New Roman"/>
+          <w:sz w:val="28"/>
+          <w:szCs w:val="28"/>
+          <w:lang w:val="uk-UA"/>
+        </w:rPr>
+        <w:t xml:space="preserve"> </w:t>
+      </w:r>
+      <w:r>
+        <w:rPr>
+          <w:rFonts w:ascii="Times New Roman" w:hAnsi="Times New Roman" w:cs="Times New Roman"/>
+          <w:sz w:val="28"/>
+          <w:szCs w:val="28"/>
+          <w:lang w:val="en-US"/>
+        </w:rPr>
+        <w:t>Users</w:t>
+      </w:r>
+      <w:r>
+        <w:rPr>
+          <w:rFonts w:ascii="Times New Roman" w:hAnsi="Times New Roman" w:cs="Times New Roman"/>
+          <w:sz w:val="28"/>
+          <w:szCs w:val="28"/>
+          <w:lang w:val="uk-UA"/>
+        </w:rPr>
+        <w:t>”</w:t>
+      </w:r>
+      <w:r>
+        <w:rPr>
+          <w:rFonts w:ascii="Times New Roman" w:hAnsi="Times New Roman" w:cs="Times New Roman"/>
+          <w:sz w:val="28"/>
+          <w:szCs w:val="28"/>
+          <w:lang w:val="uk-UA"/>
+        </w:rPr>
+        <w:t>.</w:t>
+      </w:r>
+      <w:r>
+        <w:rPr>
+          <w:rFonts w:ascii="Times New Roman" w:hAnsi="Times New Roman" w:cs="Times New Roman"/>
+          <w:sz w:val="28"/>
+          <w:szCs w:val="28"/>
+          <w:lang w:val="uk-UA"/>
+        </w:rPr>
+        <w:t xml:space="preserve"> Зріст кількості користувачів був стрімкий у перші декілька днів, потім вирівнявся.</w:t>
       </w:r>
     </w:p>
     <w:p>
@@ -867,56 +1035,12 @@
           <w:lang w:val="uk-UA"/>
         </w:rPr>
       </w:pPr>
-    </w:p>
-    <w:p>
-      <w:pPr>
-        <w:pStyle w:val="ListParagraph"/>
-        <w:ind w:left="1069"/>
-        <w:jc w:val="center"/>
-        <w:rPr>
-          <w:rFonts w:ascii="Times New Roman" w:hAnsi="Times New Roman" w:cs="Times New Roman"/>
-          <w:sz w:val="28"/>
-          <w:szCs w:val="28"/>
-          <w:lang w:val="en-US"/>
-        </w:rPr>
-      </w:pPr>
-      <w:r>
-        <w:rPr>
-          <w:rFonts w:ascii="Times New Roman" w:hAnsi="Times New Roman" w:cs="Times New Roman"/>
-          <w:sz w:val="28"/>
-          <w:szCs w:val="28"/>
-          <w:lang w:val="uk-UA"/>
-        </w:rPr>
-        <w:lastRenderedPageBreak/>
-        <w:t xml:space="preserve">Рис 1.2 – Графік </w:t>
-      </w:r>
-      <w:r>
-        <w:rPr>
-          <w:rFonts w:ascii="Times New Roman" w:hAnsi="Times New Roman" w:cs="Times New Roman"/>
-          <w:sz w:val="28"/>
-          <w:szCs w:val="28"/>
-          <w:lang w:val="en-US"/>
-        </w:rPr>
-        <w:t>“Daily Active Users”</w:t>
-      </w:r>
-    </w:p>
-    <w:p>
-      <w:pPr>
-        <w:pStyle w:val="ListParagraph"/>
-        <w:ind w:left="1069"/>
-        <w:jc w:val="both"/>
-        <w:rPr>
-          <w:rFonts w:ascii="Times New Roman" w:hAnsi="Times New Roman" w:cs="Times New Roman"/>
-          <w:sz w:val="28"/>
-          <w:szCs w:val="28"/>
-          <w:lang w:val="uk-UA"/>
-        </w:rPr>
-      </w:pPr>
       <w:r>
         <w:rPr>
           <w:noProof/>
           <w:lang w:val="en-US"/>
         </w:rPr>
+        <w:lastRenderedPageBreak/>
         <w:drawing>
           <wp:anchor distT="0" distB="0" distL="114300" distR="114300" simplePos="0" relativeHeight="251660288" behindDoc="0" locked="0" layoutInCell="1" allowOverlap="1" wp14:anchorId="19FF124F" wp14:editId="1B59760E">
             <wp:simplePos x="0" y="0"/>
@@ -1072,14 +1196,25 @@
         </w:rPr>
         <w:t>Граф</w:t>
       </w:r>
-      <w:r>
-        <w:rPr>
-          <w:rFonts w:ascii="Times New Roman" w:hAnsi="Times New Roman" w:cs="Times New Roman"/>
-          <w:sz w:val="28"/>
-          <w:szCs w:val="28"/>
-          <w:lang w:val="uk-UA"/>
-        </w:rPr>
-        <w:t xml:space="preserve">ік </w:t>
+      <w:proofErr w:type="spellStart"/>
+      <w:r>
+        <w:rPr>
+          <w:rFonts w:ascii="Times New Roman" w:hAnsi="Times New Roman" w:cs="Times New Roman"/>
+          <w:sz w:val="28"/>
+          <w:szCs w:val="28"/>
+          <w:lang w:val="uk-UA"/>
+        </w:rPr>
+        <w:t>ік</w:t>
+      </w:r>
+      <w:proofErr w:type="spellEnd"/>
+      <w:r>
+        <w:rPr>
+          <w:rFonts w:ascii="Times New Roman" w:hAnsi="Times New Roman" w:cs="Times New Roman"/>
+          <w:sz w:val="28"/>
+          <w:szCs w:val="28"/>
+          <w:lang w:val="uk-UA"/>
+        </w:rPr>
+        <w:t xml:space="preserve"> </w:t>
       </w:r>
       <w:r>
         <w:rPr>
@@ -1124,6 +1259,15 @@
           <w:lang w:val="uk-UA"/>
         </w:rPr>
         <w:t>Рис 1.4 – Графік розподілу користувачів за країнами</w:t>
+      </w:r>
+      <w:r>
+        <w:rPr>
+          <w:rFonts w:ascii="Times New Roman" w:hAnsi="Times New Roman" w:cs="Times New Roman"/>
+          <w:sz w:val="28"/>
+          <w:szCs w:val="28"/>
+          <w:lang w:val="uk-UA"/>
+        </w:rPr>
+        <w:t>. Більш за все користувачів із Індії та Китаю.</w:t>
       </w:r>
     </w:p>
     <w:p>
@@ -1252,17 +1396,48 @@
       </w:pPr>
       <w:r>
         <w:rPr>
+          <w:rFonts w:ascii="Times New Roman" w:hAnsi="Times New Roman" w:cs="Times New Roman"/>
+          <w:sz w:val="28"/>
+          <w:szCs w:val="28"/>
+          <w:lang w:val="uk-UA"/>
+        </w:rPr>
+        <w:t>Рис 1.5 – Графік розподілу користувачів за віком</w:t>
+      </w:r>
+      <w:r>
+        <w:rPr>
+          <w:rFonts w:ascii="Times New Roman" w:hAnsi="Times New Roman" w:cs="Times New Roman"/>
+          <w:sz w:val="28"/>
+          <w:szCs w:val="28"/>
+          <w:lang w:val="uk-UA"/>
+        </w:rPr>
+        <w:t>. У гру однаково грають люди різного віку.</w:t>
+      </w:r>
+    </w:p>
+    <w:p>
+      <w:pPr>
+        <w:pStyle w:val="ListParagraph"/>
+        <w:ind w:left="1069"/>
+        <w:jc w:val="both"/>
+        <w:rPr>
+          <w:rFonts w:ascii="Times New Roman" w:hAnsi="Times New Roman" w:cs="Times New Roman"/>
+          <w:sz w:val="28"/>
+          <w:szCs w:val="28"/>
+          <w:lang w:val="uk-UA"/>
+        </w:rPr>
+      </w:pPr>
+      <w:r>
+        <w:rPr>
           <w:noProof/>
           <w:lang w:val="en-US"/>
         </w:rPr>
         <w:drawing>
-          <wp:anchor distT="0" distB="0" distL="114300" distR="114300" simplePos="0" relativeHeight="251663360" behindDoc="0" locked="0" layoutInCell="1" allowOverlap="1" wp14:anchorId="7AB2804B" wp14:editId="5622EE40">
+          <wp:anchor distT="0" distB="0" distL="114300" distR="114300" simplePos="0" relativeHeight="251663360" behindDoc="0" locked="0" layoutInCell="1" allowOverlap="1" wp14:anchorId="7AB2804B" wp14:editId="486F5EDF">
             <wp:simplePos x="0" y="0"/>
             <wp:positionH relativeFrom="margin">
               <wp:align>right</wp:align>
             </wp:positionH>
             <wp:positionV relativeFrom="paragraph">
-              <wp:posOffset>415290</wp:posOffset>
+              <wp:posOffset>345440</wp:posOffset>
             </wp:positionV>
             <wp:extent cx="5940425" cy="3314065"/>
             <wp:effectExtent l="0" t="0" r="3175" b="635"/>
@@ -1311,28 +1486,6 @@
           </wp:anchor>
         </w:drawing>
       </w:r>
-      <w:r>
-        <w:rPr>
-          <w:rFonts w:ascii="Times New Roman" w:hAnsi="Times New Roman" w:cs="Times New Roman"/>
-          <w:sz w:val="28"/>
-          <w:szCs w:val="28"/>
-          <w:lang w:val="uk-UA"/>
-        </w:rPr>
-        <w:t>Рис 1.5 – Графік розподілу користувачів за віком</w:t>
-      </w:r>
-    </w:p>
-    <w:p>
-      <w:pPr>
-        <w:pStyle w:val="ListParagraph"/>
-        <w:ind w:left="1069"/>
-        <w:jc w:val="both"/>
-        <w:rPr>
-          <w:rFonts w:ascii="Times New Roman" w:hAnsi="Times New Roman" w:cs="Times New Roman"/>
-          <w:sz w:val="28"/>
-          <w:szCs w:val="28"/>
-          <w:lang w:val="uk-UA"/>
-        </w:rPr>
-      </w:pPr>
     </w:p>
     <w:p>
       <w:pPr>
@@ -1354,6 +1507,15 @@
           <w:lang w:val="uk-UA"/>
         </w:rPr>
         <w:t>Рис 1.6 – Графік розподілу користувачів за статтю</w:t>
+      </w:r>
+      <w:r>
+        <w:rPr>
+          <w:rFonts w:ascii="Times New Roman" w:hAnsi="Times New Roman" w:cs="Times New Roman"/>
+          <w:sz w:val="28"/>
+          <w:szCs w:val="28"/>
+          <w:lang w:val="uk-UA"/>
+        </w:rPr>
+        <w:t>. Кількість гравців обох статей однакова.</w:t>
       </w:r>
     </w:p>
     <w:p>
@@ -1454,7 +1616,6 @@
           <w:noProof/>
           <w:lang w:val="en-US"/>
         </w:rPr>
-        <w:lastRenderedPageBreak/>
         <w:drawing>
           <wp:anchor distT="0" distB="0" distL="114300" distR="114300" simplePos="0" relativeHeight="251664384" behindDoc="0" locked="0" layoutInCell="1" allowOverlap="1" wp14:anchorId="40C540E0" wp14:editId="13C6A4D4">
             <wp:simplePos x="0" y="0"/>
@@ -1630,7 +1791,27 @@
           <w:szCs w:val="28"/>
           <w:lang w:val="uk-UA"/>
         </w:rPr>
-        <w:t>Рис 2.2 – Один з графіків на сторінці, що показує статистику розпочатих, завершених рівнів та перемог</w:t>
+        <w:t xml:space="preserve">Рис 2.2 – Один з графіків на сторінці, що показує статистику розпочатих, завершених рівнів та </w:t>
+      </w:r>
+      <w:proofErr w:type="spellStart"/>
+      <w:r>
+        <w:rPr>
+          <w:rFonts w:ascii="Times New Roman" w:hAnsi="Times New Roman" w:cs="Times New Roman"/>
+          <w:sz w:val="28"/>
+          <w:szCs w:val="28"/>
+          <w:lang w:val="uk-UA"/>
+        </w:rPr>
+        <w:t>перемог</w:t>
+      </w:r>
+      <w:proofErr w:type="spellEnd"/>
+      <w:r>
+        <w:rPr>
+          <w:rFonts w:ascii="Times New Roman" w:hAnsi="Times New Roman" w:cs="Times New Roman"/>
+          <w:sz w:val="28"/>
+          <w:szCs w:val="28"/>
+          <w:lang w:val="uk-UA"/>
+        </w:rPr>
+        <w:t>. Як можна побачити, у середньому рівень проходять від 50 до 70 відсотків гравців.</w:t>
       </w:r>
     </w:p>
     <w:p>
@@ -1937,6 +2118,15 @@
         </w:rPr>
         <w:t xml:space="preserve"> – Графік, що показує прибуток за кожен день місяця</w:t>
       </w:r>
+      <w:r>
+        <w:rPr>
+          <w:rFonts w:ascii="Times New Roman" w:hAnsi="Times New Roman" w:cs="Times New Roman"/>
+          <w:sz w:val="28"/>
+          <w:szCs w:val="28"/>
+          <w:lang w:val="uk-UA"/>
+        </w:rPr>
+        <w:t>. Прибуток стабільно зростає.</w:t>
+      </w:r>
     </w:p>
     <w:p>
       <w:pPr>
@@ -2009,7 +2199,6 @@
           <w:szCs w:val="28"/>
           <w:lang w:val="uk-UA"/>
         </w:rPr>
-        <w:lastRenderedPageBreak/>
         <w:t xml:space="preserve">Сторінка </w:t>
       </w:r>
       <w:r>
@@ -2228,6 +2417,35 @@
         </w:rPr>
         <w:t>.2 – Графік, що показую скільки було придбано кожного предмета</w:t>
       </w:r>
+      <w:r>
+        <w:rPr>
+          <w:rFonts w:ascii="Times New Roman" w:hAnsi="Times New Roman" w:cs="Times New Roman"/>
+          <w:sz w:val="28"/>
+          <w:szCs w:val="28"/>
+          <w:lang w:val="uk-UA"/>
+        </w:rPr>
+        <w:t xml:space="preserve">. У грі є </w:t>
+      </w:r>
+      <w:proofErr w:type="spellStart"/>
+      <w:r>
+        <w:rPr>
+          <w:rFonts w:ascii="Times New Roman" w:hAnsi="Times New Roman" w:cs="Times New Roman"/>
+          <w:sz w:val="28"/>
+          <w:szCs w:val="28"/>
+          <w:lang w:val="uk-UA"/>
+        </w:rPr>
+        <w:t>декілько</w:t>
+      </w:r>
+      <w:proofErr w:type="spellEnd"/>
+      <w:r>
+        <w:rPr>
+          <w:rFonts w:ascii="Times New Roman" w:hAnsi="Times New Roman" w:cs="Times New Roman"/>
+          <w:sz w:val="28"/>
+          <w:szCs w:val="28"/>
+          <w:lang w:val="uk-UA"/>
+        </w:rPr>
+        <w:t xml:space="preserve"> предметів, що користуються великим попитом, а решта тримається на одному рівні.</w:t>
+      </w:r>
     </w:p>
     <w:p>
       <w:pPr>
@@ -2321,7 +2539,6 @@
           <w:szCs w:val="28"/>
           <w:lang w:val="uk-UA"/>
         </w:rPr>
-        <w:lastRenderedPageBreak/>
         <w:t>Висновки</w:t>
       </w:r>
       <w:r>
@@ -2431,6 +2648,7 @@
         </w:rPr>
         <w:t xml:space="preserve">Серед переваг цієї програми проти </w:t>
       </w:r>
+      <w:proofErr w:type="spellStart"/>
       <w:r>
         <w:rPr>
           <w:rFonts w:ascii="Times New Roman" w:hAnsi="Times New Roman" w:cs="Times New Roman"/>
@@ -2441,6 +2659,7 @@
         </w:rPr>
         <w:t>Jupyter</w:t>
       </w:r>
+      <w:proofErr w:type="spellEnd"/>
       <w:r>
         <w:rPr>
           <w:rFonts w:ascii="Times New Roman" w:hAnsi="Times New Roman" w:cs="Times New Roman"/>
@@ -2537,6 +2756,8 @@
         </w:rPr>
         <w:t>інтерфейс, що був розроблений для користування менш досвідченими у програмуванні користувачами, можливість більш швидко створювати графіки та легше імпортувати дані.</w:t>
       </w:r>
+      <w:bookmarkStart w:id="0" w:name="_GoBack"/>
+      <w:bookmarkEnd w:id="0"/>
     </w:p>
     <w:p>
       <w:pPr>
@@ -2554,10 +2775,30 @@
           <w:szCs w:val="28"/>
           <w:lang w:val="uk-UA"/>
         </w:rPr>
-        <w:t>Був отриманий досвід, що може бути викоритсаний для покращення ігрового процесу, зміни балансу або для кращого прогнозування при старті нового проекту.</w:t>
-      </w:r>
-      <w:bookmarkStart w:id="0" w:name="_GoBack"/>
-      <w:bookmarkEnd w:id="0"/>
+        <w:t xml:space="preserve">Був отриманий досвід, що може бути </w:t>
+      </w:r>
+      <w:proofErr w:type="spellStart"/>
+      <w:r>
+        <w:rPr>
+          <w:rFonts w:ascii="Times New Roman" w:hAnsi="Times New Roman" w:cs="Times New Roman"/>
+          <w:color w:val="000000"/>
+          <w:sz w:val="28"/>
+          <w:szCs w:val="28"/>
+          <w:lang w:val="uk-UA"/>
+        </w:rPr>
+        <w:t>викоритсаний</w:t>
+      </w:r>
+      <w:proofErr w:type="spellEnd"/>
+      <w:r>
+        <w:rPr>
+          <w:rFonts w:ascii="Times New Roman" w:hAnsi="Times New Roman" w:cs="Times New Roman"/>
+          <w:color w:val="000000"/>
+          <w:sz w:val="28"/>
+          <w:szCs w:val="28"/>
+          <w:lang w:val="uk-UA"/>
+        </w:rPr>
+        <w:t xml:space="preserve"> для покращення ігрового процесу, зміни балансу або для кращого прогнозування при старті нового проекту.</w:t>
+      </w:r>
     </w:p>
     <w:sectPr>
       <w:pgSz w:w="11906" w:h="16838"/>
@@ -2570,7 +2811,7 @@
 </file>
 
 <file path=word/numbering.xml><?xml version="1.0" encoding="utf-8"?>
-<w:numbering xmlns:wpc="http://schemas.microsoft.com/office/word/2010/wordprocessingCanvas" xmlns:cx="http://schemas.microsoft.com/office/drawing/2014/chartex" xmlns:mc="http://schemas.openxmlformats.org/markup-compatibility/2006" xmlns:o="urn:schemas-microsoft-com:office:office" xmlns:r="http://schemas.openxmlformats.org/officeDocument/2006/relationships" xmlns:m="http://schemas.openxmlformats.org/officeDocument/2006/math" xmlns:v="urn:schemas-microsoft-com:vml" xmlns:wp14="http://schemas.microsoft.com/office/word/2010/wordprocessingDrawing" xmlns:wp="http://schemas.openxmlformats.org/drawingml/2006/wordprocessingDrawing" xmlns:w10="urn:schemas-microsoft-com:office:word" xmlns:w="http://schemas.openxmlformats.org/wordprocessingml/2006/main" xmlns:w14="http://schemas.microsoft.com/office/word/2010/wordml" xmlns:w15="http://schemas.microsoft.com/office/word/2012/wordml" xmlns:w16se="http://schemas.microsoft.com/office/word/2015/wordml/symex" xmlns:wpg="http://schemas.microsoft.com/office/word/2010/wordprocessingGroup" xmlns:wpi="http://schemas.microsoft.com/office/word/2010/wordprocessingInk" xmlns:wne="http://schemas.microsoft.com/office/word/2006/wordml" xmlns:wps="http://schemas.microsoft.com/office/word/2010/wordprocessingShape" mc:Ignorable="w14 w15 w16se wp14">
+<w:numbering xmlns:wpc="http://schemas.microsoft.com/office/word/2010/wordprocessingCanvas" xmlns:cx="http://schemas.microsoft.com/office/drawing/2014/chartex" xmlns:cx1="http://schemas.microsoft.com/office/drawing/2015/9/8/chartex" xmlns:cx2="http://schemas.microsoft.com/office/drawing/2015/10/21/chartex" xmlns:cx3="http://schemas.microsoft.com/office/drawing/2016/5/9/chartex" xmlns:cx4="http://schemas.microsoft.com/office/drawing/2016/5/10/chartex" xmlns:cx5="http://schemas.microsoft.com/office/drawing/2016/5/11/chartex" xmlns:cx6="http://schemas.microsoft.com/office/drawing/2016/5/12/chartex" xmlns:cx7="http://schemas.microsoft.com/office/drawing/2016/5/13/chartex" xmlns:cx8="http://schemas.microsoft.com/office/drawing/2016/5/14/chartex" xmlns:mc="http://schemas.openxmlformats.org/markup-compatibility/2006" xmlns:aink="http://schemas.microsoft.com/office/drawing/2016/ink" xmlns:am3d="http://schemas.microsoft.com/office/drawing/2017/model3d" xmlns:o="urn:schemas-microsoft-com:office:office" xmlns:r="http://schemas.openxmlformats.org/officeDocument/2006/relationships" xmlns:m="http://schemas.openxmlformats.org/officeDocument/2006/math" xmlns:v="urn:schemas-microsoft-com:vml" xmlns:wp14="http://schemas.microsoft.com/office/word/2010/wordprocessingDrawing" xmlns:wp="http://schemas.openxmlformats.org/drawingml/2006/wordprocessingDrawing" xmlns:w10="urn:schemas-microsoft-com:office:word" xmlns:w="http://schemas.openxmlformats.org/wordprocessingml/2006/main" xmlns:w14="http://schemas.microsoft.com/office/word/2010/wordml" xmlns:w15="http://schemas.microsoft.com/office/word/2012/wordml" xmlns:w16cid="http://schemas.microsoft.com/office/word/2016/wordml/cid" xmlns:w16se="http://schemas.microsoft.com/office/word/2015/wordml/symex" xmlns:wpg="http://schemas.microsoft.com/office/word/2010/wordprocessingGroup" xmlns:wpi="http://schemas.microsoft.com/office/word/2010/wordprocessingInk" xmlns:wne="http://schemas.microsoft.com/office/word/2006/wordml" xmlns:wps="http://schemas.microsoft.com/office/word/2010/wordprocessingShape" mc:Ignorable="w14 w15 w16se w16cid wp14">
   <w:abstractNum w:abstractNumId="0" w15:restartNumberingAfterBreak="0">
     <w:nsid w:val="5D0718C6"/>
     <w:multiLevelType w:val="hybridMultilevel"/>
@@ -2760,7 +3001,7 @@
 </file>
 
 <file path=word/styles.xml><?xml version="1.0" encoding="utf-8"?>
-<w:styles xmlns:mc="http://schemas.openxmlformats.org/markup-compatibility/2006" xmlns:r="http://schemas.openxmlformats.org/officeDocument/2006/relationships" xmlns:w="http://schemas.openxmlformats.org/wordprocessingml/2006/main" xmlns:w14="http://schemas.microsoft.com/office/word/2010/wordml" xmlns:w15="http://schemas.microsoft.com/office/word/2012/wordml" xmlns:w16se="http://schemas.microsoft.com/office/word/2015/wordml/symex" mc:Ignorable="w14 w15 w16se">
+<w:styles xmlns:mc="http://schemas.openxmlformats.org/markup-compatibility/2006" xmlns:r="http://schemas.openxmlformats.org/officeDocument/2006/relationships" xmlns:w="http://schemas.openxmlformats.org/wordprocessingml/2006/main" xmlns:w14="http://schemas.microsoft.com/office/word/2010/wordml" xmlns:w15="http://schemas.microsoft.com/office/word/2012/wordml" xmlns:w16cid="http://schemas.microsoft.com/office/word/2016/wordml/cid" xmlns:w16se="http://schemas.microsoft.com/office/word/2015/wordml/symex" mc:Ignorable="w14 w15 w16se w16cid">
   <w:docDefaults>
     <w:rPrDefault>
       <w:rPr>
@@ -2776,7 +3017,7 @@
       </w:pPr>
     </w:pPrDefault>
   </w:docDefaults>
-  <w:latentStyles w:defLockedState="0" w:defUIPriority="99" w:defSemiHidden="0" w:defUnhideWhenUsed="0" w:defQFormat="0" w:count="371">
+  <w:latentStyles w:defLockedState="0" w:defUIPriority="99" w:defSemiHidden="0" w:defUnhideWhenUsed="0" w:defQFormat="0" w:count="376">
     <w:lsdException w:name="Normal" w:uiPriority="0" w:qFormat="1"/>
     <w:lsdException w:name="heading 1" w:uiPriority="9" w:qFormat="1"/>
     <w:lsdException w:name="heading 2" w:semiHidden="1" w:uiPriority="9" w:unhideWhenUsed="1" w:qFormat="1"/>
@@ -2882,7 +3123,6 @@
     <w:lsdException w:name="HTML Sample" w:semiHidden="1" w:unhideWhenUsed="1"/>
     <w:lsdException w:name="HTML Typewriter" w:semiHidden="1" w:unhideWhenUsed="1"/>
     <w:lsdException w:name="HTML Variable" w:semiHidden="1" w:unhideWhenUsed="1"/>
-    <w:lsdException w:name="Normal Table" w:semiHidden="1" w:unhideWhenUsed="1"/>
     <w:lsdException w:name="annotation subject" w:semiHidden="1" w:unhideWhenUsed="1"/>
     <w:lsdException w:name="No List" w:semiHidden="1" w:unhideWhenUsed="1"/>
     <w:lsdException w:name="Outline List 1" w:semiHidden="1" w:unhideWhenUsed="1"/>
@@ -2925,11 +3165,8 @@
     <w:lsdException w:name="Table Contemporary" w:semiHidden="1" w:unhideWhenUsed="1"/>
     <w:lsdException w:name="Table Elegant" w:semiHidden="1" w:unhideWhenUsed="1"/>
     <w:lsdException w:name="Table Professional" w:semiHidden="1" w:unhideWhenUsed="1"/>
-    <w:lsdException w:name="Table Subtle 1" w:semiHidden="1" w:unhideWhenUsed="1"/>
     <w:lsdException w:name="Table Subtle 2" w:semiHidden="1" w:unhideWhenUsed="1"/>
     <w:lsdException w:name="Table Web 1" w:semiHidden="1" w:unhideWhenUsed="1"/>
-    <w:lsdException w:name="Table Web 2" w:semiHidden="1" w:unhideWhenUsed="1"/>
-    <w:lsdException w:name="Table Web 3" w:semiHidden="1" w:unhideWhenUsed="1"/>
     <w:lsdException w:name="Balloon Text" w:semiHidden="1" w:unhideWhenUsed="1"/>
     <w:lsdException w:name="Table Grid" w:uiPriority="39"/>
     <w:lsdException w:name="Table Theme" w:semiHidden="1" w:unhideWhenUsed="1"/>
@@ -3148,6 +3385,11 @@
     <w:lsdException w:name="List Table 5 Dark Accent 6" w:uiPriority="50"/>
     <w:lsdException w:name="List Table 6 Colorful Accent 6" w:uiPriority="51"/>
     <w:lsdException w:name="List Table 7 Colorful Accent 6" w:uiPriority="52"/>
+    <w:lsdException w:name="Mention" w:semiHidden="1" w:unhideWhenUsed="1"/>
+    <w:lsdException w:name="Smart Hyperlink" w:semiHidden="1" w:unhideWhenUsed="1"/>
+    <w:lsdException w:name="Hashtag" w:semiHidden="1" w:unhideWhenUsed="1"/>
+    <w:lsdException w:name="Unresolved Mention" w:semiHidden="1" w:unhideWhenUsed="1"/>
+    <w:lsdException w:name="Smart Link" w:semiHidden="1" w:unhideWhenUsed="1"/>
   </w:latentStyles>
   <w:style w:type="paragraph" w:default="1" w:styleId="Normal">
     <w:name w:val="Normal"/>
@@ -3499,7 +3741,7 @@
 </file>
 
 <file path=customXml/itemProps1.xml><?xml version="1.0" encoding="utf-8"?>
-<ds:datastoreItem xmlns:ds="http://schemas.openxmlformats.org/officeDocument/2006/customXml" ds:itemID="{6A102009-1FCF-4D17-9727-FF10821122F9}">
+<ds:datastoreItem xmlns:ds="http://schemas.openxmlformats.org/officeDocument/2006/customXml" ds:itemID="{3F9C7394-98B8-4D7C-A3B9-26F6988339A5}">
   <ds:schemaRefs>
     <ds:schemaRef ds:uri="http://schemas.openxmlformats.org/officeDocument/2006/bibliography"/>
   </ds:schemaRefs>

</xml_diff>